<commit_message>
Working Yield Directive, front views achieved
</commit_message>
<xml_diff>
--- a/20200114_Etapes_LaMaison_V2.docx
+++ b/20200114_Etapes_LaMaison_V2.docx
@@ -12059,7 +12059,183 @@
           <w:szCs w:val="21"/>
           <w:lang w:eastAsia="fr-FR"/>
         </w:rPr>
-        <w:t xml:space="preserve"> commit -m "first commit"</w:t>
+        <w:t xml:space="preserve"> commit -m "</w:t>
+      </w:r>
+      <w:proofErr w:type="spellStart"/>
+      <w:r>
+        <w:rPr>
+          <w:rFonts w:ascii="Consolas" w:eastAsia="Times New Roman" w:hAnsi="Consolas" w:cs="Courier New"/>
+          <w:color w:val="24292E"/>
+          <w:sz w:val="21"/>
+          <w:szCs w:val="21"/>
+          <w:lang w:eastAsia="fr-FR"/>
+        </w:rPr>
+        <w:t>Deletion</w:t>
+      </w:r>
+      <w:proofErr w:type="spellEnd"/>
+      <w:r>
+        <w:rPr>
+          <w:rFonts w:ascii="Consolas" w:eastAsia="Times New Roman" w:hAnsi="Consolas" w:cs="Courier New"/>
+          <w:color w:val="24292E"/>
+          <w:sz w:val="21"/>
+          <w:szCs w:val="21"/>
+          <w:lang w:eastAsia="fr-FR"/>
+        </w:rPr>
+        <w:t xml:space="preserve"> of </w:t>
+      </w:r>
+      <w:proofErr w:type="spellStart"/>
+      <w:r>
+        <w:rPr>
+          <w:rFonts w:ascii="Consolas" w:eastAsia="Times New Roman" w:hAnsi="Consolas" w:cs="Courier New"/>
+          <w:color w:val="24292E"/>
+          <w:sz w:val="21"/>
+          <w:szCs w:val="21"/>
+          <w:lang w:eastAsia="fr-FR"/>
+        </w:rPr>
+        <w:t>CategorySeeder</w:t>
+      </w:r>
+      <w:proofErr w:type="spellEnd"/>
+      <w:r>
+        <w:rPr>
+          <w:rFonts w:ascii="Consolas" w:eastAsia="Times New Roman" w:hAnsi="Consolas" w:cs="Courier New"/>
+          <w:color w:val="24292E"/>
+          <w:sz w:val="21"/>
+          <w:szCs w:val="21"/>
+          <w:lang w:eastAsia="fr-FR"/>
+        </w:rPr>
+        <w:t xml:space="preserve">, </w:t>
+      </w:r>
+      <w:proofErr w:type="spellStart"/>
+      <w:r>
+        <w:rPr>
+          <w:rFonts w:ascii="Consolas" w:eastAsia="Times New Roman" w:hAnsi="Consolas" w:cs="Courier New"/>
+          <w:color w:val="24292E"/>
+          <w:sz w:val="21"/>
+          <w:szCs w:val="21"/>
+          <w:lang w:eastAsia="fr-FR"/>
+        </w:rPr>
+        <w:t>CategoryFactory</w:t>
+      </w:r>
+      <w:proofErr w:type="spellEnd"/>
+      <w:r>
+        <w:rPr>
+          <w:rFonts w:ascii="Consolas" w:eastAsia="Times New Roman" w:hAnsi="Consolas" w:cs="Courier New"/>
+          <w:color w:val="24292E"/>
+          <w:sz w:val="21"/>
+          <w:szCs w:val="21"/>
+          <w:lang w:eastAsia="fr-FR"/>
+        </w:rPr>
+        <w:t xml:space="preserve"> ; </w:t>
+      </w:r>
+      <w:proofErr w:type="spellStart"/>
+      <w:r>
+        <w:rPr>
+          <w:rFonts w:ascii="Consolas" w:eastAsia="Times New Roman" w:hAnsi="Consolas" w:cs="Courier New"/>
+          <w:color w:val="24292E"/>
+          <w:sz w:val="21"/>
+          <w:szCs w:val="21"/>
+          <w:lang w:eastAsia="fr-FR"/>
+        </w:rPr>
+        <w:t>users</w:t>
+      </w:r>
+      <w:proofErr w:type="spellEnd"/>
+      <w:r>
+        <w:rPr>
+          <w:rFonts w:ascii="Consolas" w:eastAsia="Times New Roman" w:hAnsi="Consolas" w:cs="Courier New"/>
+          <w:color w:val="24292E"/>
+          <w:sz w:val="21"/>
+          <w:szCs w:val="21"/>
+          <w:lang w:eastAsia="fr-FR"/>
+        </w:rPr>
+        <w:t xml:space="preserve"> table </w:t>
+      </w:r>
+      <w:proofErr w:type="spellStart"/>
+      <w:r>
+        <w:rPr>
+          <w:rFonts w:ascii="Consolas" w:eastAsia="Times New Roman" w:hAnsi="Consolas" w:cs="Courier New"/>
+          <w:color w:val="24292E"/>
+          <w:sz w:val="21"/>
+          <w:szCs w:val="21"/>
+          <w:lang w:eastAsia="fr-FR"/>
+        </w:rPr>
+        <w:t>updated</w:t>
+      </w:r>
+      <w:proofErr w:type="spellEnd"/>
+      <w:r>
+        <w:rPr>
+          <w:rFonts w:ascii="Consolas" w:eastAsia="Times New Roman" w:hAnsi="Consolas" w:cs="Courier New"/>
+          <w:color w:val="24292E"/>
+          <w:sz w:val="21"/>
+          <w:szCs w:val="21"/>
+          <w:lang w:eastAsia="fr-FR"/>
+        </w:rPr>
+        <w:t xml:space="preserve"> </w:t>
+      </w:r>
+      <w:proofErr w:type="spellStart"/>
+      <w:r>
+        <w:rPr>
+          <w:rFonts w:ascii="Consolas" w:eastAsia="Times New Roman" w:hAnsi="Consolas" w:cs="Courier New"/>
+          <w:color w:val="24292E"/>
+          <w:sz w:val="21"/>
+          <w:szCs w:val="21"/>
+          <w:lang w:eastAsia="fr-FR"/>
+        </w:rPr>
+        <w:t>with</w:t>
+      </w:r>
+      <w:proofErr w:type="spellEnd"/>
+      <w:r>
+        <w:rPr>
+          <w:rFonts w:ascii="Consolas" w:eastAsia="Times New Roman" w:hAnsi="Consolas" w:cs="Courier New"/>
+          <w:color w:val="24292E"/>
+          <w:sz w:val="21"/>
+          <w:szCs w:val="21"/>
+          <w:lang w:eastAsia="fr-FR"/>
+        </w:rPr>
+        <w:t xml:space="preserve"> </w:t>
+      </w:r>
+      <w:proofErr w:type="spellStart"/>
+      <w:r>
+        <w:rPr>
+          <w:rFonts w:ascii="Consolas" w:eastAsia="Times New Roman" w:hAnsi="Consolas" w:cs="Courier New"/>
+          <w:color w:val="24292E"/>
+          <w:sz w:val="21"/>
+          <w:szCs w:val="21"/>
+          <w:lang w:eastAsia="fr-FR"/>
+        </w:rPr>
+        <w:t>Role</w:t>
+      </w:r>
+      <w:proofErr w:type="spellEnd"/>
+      <w:r>
+        <w:rPr>
+          <w:rFonts w:ascii="Consolas" w:eastAsia="Times New Roman" w:hAnsi="Consolas" w:cs="Courier New"/>
+          <w:color w:val="24292E"/>
+          <w:sz w:val="21"/>
+          <w:szCs w:val="21"/>
+          <w:lang w:eastAsia="fr-FR"/>
+        </w:rPr>
+        <w:t xml:space="preserve"> </w:t>
+      </w:r>
+      <w:proofErr w:type="spellStart"/>
+      <w:r>
+        <w:rPr>
+          <w:rFonts w:ascii="Consolas" w:eastAsia="Times New Roman" w:hAnsi="Consolas" w:cs="Courier New"/>
+          <w:color w:val="24292E"/>
+          <w:sz w:val="21"/>
+          <w:szCs w:val="21"/>
+          <w:lang w:eastAsia="fr-FR"/>
+        </w:rPr>
+        <w:t>column</w:t>
+      </w:r>
+      <w:proofErr w:type="spellEnd"/>
+      <w:r>
+        <w:rPr>
+          <w:rFonts w:ascii="Consolas" w:eastAsia="Times New Roman" w:hAnsi="Consolas" w:cs="Courier New"/>
+          <w:color w:val="24292E"/>
+          <w:sz w:val="21"/>
+          <w:szCs w:val="21"/>
+          <w:lang w:eastAsia="fr-FR"/>
+        </w:rPr>
+        <w:t>"</w:t>
       </w:r>
     </w:p>
     <w:p>
@@ -12269,7 +12445,406 @@
       </w:r>
     </w:p>
     <w:p/>
-    <w:p>
+    <w:p/>
+    <w:p>
+      <w:r>
+        <w:t xml:space="preserve">33. Création du </w:t>
+      </w:r>
+      <w:proofErr w:type="spellStart"/>
+      <w:r>
+        <w:t>ProductController</w:t>
+      </w:r>
+      <w:proofErr w:type="spellEnd"/>
+      <w:r>
+        <w:t xml:space="preserve"> de type CRUD : </w:t>
+      </w:r>
+    </w:p>
+    <w:p>
+      <w:r>
+        <w:sym w:font="Wingdings" w:char="F0E8"/>
+      </w:r>
+      <w:r>
+        <w:t xml:space="preserve"> </w:t>
+      </w:r>
+      <w:proofErr w:type="spellStart"/>
+      <w:proofErr w:type="gramStart"/>
+      <w:r>
+        <w:t>php</w:t>
+      </w:r>
+      <w:proofErr w:type="spellEnd"/>
+      <w:proofErr w:type="gramEnd"/>
+      <w:r>
+        <w:t xml:space="preserve"> artisan </w:t>
+      </w:r>
+      <w:proofErr w:type="spellStart"/>
+      <w:r>
+        <w:t>make:controller</w:t>
+      </w:r>
+      <w:proofErr w:type="spellEnd"/>
+      <w:r>
+        <w:t xml:space="preserve"> </w:t>
+      </w:r>
+      <w:proofErr w:type="spellStart"/>
+      <w:r>
+        <w:t>ProductController</w:t>
+      </w:r>
+      <w:proofErr w:type="spellEnd"/>
+      <w:r>
+        <w:t xml:space="preserve"> --</w:t>
+      </w:r>
+      <w:proofErr w:type="spellStart"/>
+      <w:r>
+        <w:t>resource</w:t>
+      </w:r>
+      <w:proofErr w:type="spellEnd"/>
+    </w:p>
+    <w:p/>
+    <w:p>
+      <w:r>
+        <w:t>34. Lancement du serveur de développement LARAVEL</w:t>
+      </w:r>
+    </w:p>
+    <w:p>
+      <w:r>
+        <w:sym w:font="Wingdings" w:char="F0E8"/>
+      </w:r>
+      <w:r>
+        <w:t xml:space="preserve"> </w:t>
+      </w:r>
+      <w:proofErr w:type="spellStart"/>
+      <w:proofErr w:type="gramStart"/>
+      <w:r>
+        <w:t>php</w:t>
+      </w:r>
+      <w:proofErr w:type="spellEnd"/>
+      <w:proofErr w:type="gramEnd"/>
+      <w:r>
+        <w:t xml:space="preserve"> artisan serve</w:t>
+      </w:r>
+    </w:p>
+    <w:p>
+      <w:r>
+        <w:t xml:space="preserve">35. </w:t>
+      </w:r>
+      <w:r>
+        <w:t>Définition des routes dans le fichier routes/</w:t>
+      </w:r>
+      <w:proofErr w:type="spellStart"/>
+      <w:r>
+        <w:t>web.php</w:t>
+      </w:r>
+      <w:proofErr w:type="spellEnd"/>
+    </w:p>
+    <w:p>
+      <w:r>
+        <w:t>Exemple</w:t>
+      </w:r>
+    </w:p>
+    <w:p>
+      <w:pPr>
+        <w:shd w:val="clear" w:color="auto" w:fill="1E1E1E"/>
+        <w:spacing w:after="0" w:line="285" w:lineRule="atLeast"/>
+        <w:rPr>
+          <w:rFonts w:ascii="Consolas" w:eastAsia="Times New Roman" w:hAnsi="Consolas" w:cs="Times New Roman"/>
+          <w:color w:val="D4D4D4"/>
+          <w:sz w:val="21"/>
+          <w:szCs w:val="21"/>
+          <w:lang w:eastAsia="fr-FR"/>
+        </w:rPr>
+      </w:pPr>
+      <w:proofErr w:type="gramStart"/>
+      <w:r>
+        <w:rPr>
+          <w:rFonts w:ascii="Consolas" w:eastAsia="Times New Roman" w:hAnsi="Consolas" w:cs="Times New Roman"/>
+          <w:color w:val="D4D4D4"/>
+          <w:sz w:val="21"/>
+          <w:szCs w:val="21"/>
+          <w:lang w:eastAsia="fr-FR"/>
+        </w:rPr>
+        <w:t>Route::</w:t>
+      </w:r>
+      <w:proofErr w:type="spellStart"/>
+      <w:proofErr w:type="gramEnd"/>
+      <w:r>
+        <w:rPr>
+          <w:rFonts w:ascii="Consolas" w:eastAsia="Times New Roman" w:hAnsi="Consolas" w:cs="Times New Roman"/>
+          <w:color w:val="D4D4D4"/>
+          <w:sz w:val="21"/>
+          <w:szCs w:val="21"/>
+          <w:lang w:eastAsia="fr-FR"/>
+        </w:rPr>
+        <w:t>get</w:t>
+      </w:r>
+      <w:proofErr w:type="spellEnd"/>
+      <w:r>
+        <w:rPr>
+          <w:rFonts w:ascii="Consolas" w:eastAsia="Times New Roman" w:hAnsi="Consolas" w:cs="Times New Roman"/>
+          <w:color w:val="D4D4D4"/>
+          <w:sz w:val="21"/>
+          <w:szCs w:val="21"/>
+          <w:lang w:eastAsia="fr-FR"/>
+        </w:rPr>
+        <w:t>(</w:t>
+      </w:r>
+      <w:r>
+        <w:rPr>
+          <w:rFonts w:ascii="Consolas" w:eastAsia="Times New Roman" w:hAnsi="Consolas" w:cs="Times New Roman"/>
+          <w:color w:val="CE9178"/>
+          <w:sz w:val="21"/>
+          <w:szCs w:val="21"/>
+          <w:lang w:eastAsia="fr-FR"/>
+        </w:rPr>
+        <w:t>'/'</w:t>
+      </w:r>
+      <w:r>
+        <w:rPr>
+          <w:rFonts w:ascii="Consolas" w:eastAsia="Times New Roman" w:hAnsi="Consolas" w:cs="Times New Roman"/>
+          <w:color w:val="D4D4D4"/>
+          <w:sz w:val="21"/>
+          <w:szCs w:val="21"/>
+          <w:lang w:eastAsia="fr-FR"/>
+        </w:rPr>
+        <w:t>, </w:t>
+      </w:r>
+      <w:proofErr w:type="spellStart"/>
+      <w:r>
+        <w:rPr>
+          <w:rFonts w:ascii="Consolas" w:eastAsia="Times New Roman" w:hAnsi="Consolas" w:cs="Times New Roman"/>
+          <w:color w:val="569CD6"/>
+          <w:sz w:val="21"/>
+          <w:szCs w:val="21"/>
+          <w:lang w:eastAsia="fr-FR"/>
+        </w:rPr>
+        <w:t>function</w:t>
+      </w:r>
+      <w:proofErr w:type="spellEnd"/>
+      <w:r>
+        <w:rPr>
+          <w:rFonts w:ascii="Consolas" w:eastAsia="Times New Roman" w:hAnsi="Consolas" w:cs="Times New Roman"/>
+          <w:color w:val="D4D4D4"/>
+          <w:sz w:val="21"/>
+          <w:szCs w:val="21"/>
+          <w:lang w:eastAsia="fr-FR"/>
+        </w:rPr>
+        <w:t> () {</w:t>
+      </w:r>
+    </w:p>
+    <w:p>
+      <w:pPr>
+        <w:shd w:val="clear" w:color="auto" w:fill="1E1E1E"/>
+        <w:spacing w:after="0" w:line="285" w:lineRule="atLeast"/>
+        <w:rPr>
+          <w:rFonts w:ascii="Consolas" w:eastAsia="Times New Roman" w:hAnsi="Consolas" w:cs="Times New Roman"/>
+          <w:color w:val="D4D4D4"/>
+          <w:sz w:val="21"/>
+          <w:szCs w:val="21"/>
+          <w:lang w:eastAsia="fr-FR"/>
+        </w:rPr>
+      </w:pPr>
+      <w:r>
+        <w:rPr>
+          <w:rFonts w:ascii="Consolas" w:eastAsia="Times New Roman" w:hAnsi="Consolas" w:cs="Times New Roman"/>
+          <w:color w:val="D4D4D4"/>
+          <w:sz w:val="21"/>
+          <w:szCs w:val="21"/>
+          <w:lang w:eastAsia="fr-FR"/>
+        </w:rPr>
+        <w:t>    </w:t>
+      </w:r>
+      <w:proofErr w:type="gramStart"/>
+      <w:r>
+        <w:rPr>
+          <w:rFonts w:ascii="Consolas" w:eastAsia="Times New Roman" w:hAnsi="Consolas" w:cs="Times New Roman"/>
+          <w:color w:val="569CD6"/>
+          <w:sz w:val="21"/>
+          <w:szCs w:val="21"/>
+          <w:lang w:eastAsia="fr-FR"/>
+        </w:rPr>
+        <w:t>return</w:t>
+      </w:r>
+      <w:proofErr w:type="gramEnd"/>
+      <w:r>
+        <w:rPr>
+          <w:rFonts w:ascii="Consolas" w:eastAsia="Times New Roman" w:hAnsi="Consolas" w:cs="Times New Roman"/>
+          <w:color w:val="D4D4D4"/>
+          <w:sz w:val="21"/>
+          <w:szCs w:val="21"/>
+          <w:lang w:eastAsia="fr-FR"/>
+        </w:rPr>
+        <w:t> </w:t>
+      </w:r>
+      <w:proofErr w:type="spellStart"/>
+      <w:r>
+        <w:rPr>
+          <w:rFonts w:ascii="Consolas" w:eastAsia="Times New Roman" w:hAnsi="Consolas" w:cs="Times New Roman"/>
+          <w:color w:val="D4D4D4"/>
+          <w:sz w:val="21"/>
+          <w:szCs w:val="21"/>
+          <w:lang w:eastAsia="fr-FR"/>
+        </w:rPr>
+        <w:t>view</w:t>
+      </w:r>
+      <w:proofErr w:type="spellEnd"/>
+      <w:r>
+        <w:rPr>
+          <w:rFonts w:ascii="Consolas" w:eastAsia="Times New Roman" w:hAnsi="Consolas" w:cs="Times New Roman"/>
+          <w:color w:val="D4D4D4"/>
+          <w:sz w:val="21"/>
+          <w:szCs w:val="21"/>
+          <w:lang w:eastAsia="fr-FR"/>
+        </w:rPr>
+        <w:t>(</w:t>
+      </w:r>
+      <w:r>
+        <w:rPr>
+          <w:rFonts w:ascii="Consolas" w:eastAsia="Times New Roman" w:hAnsi="Consolas" w:cs="Times New Roman"/>
+          <w:color w:val="CE9178"/>
+          <w:sz w:val="21"/>
+          <w:szCs w:val="21"/>
+          <w:lang w:eastAsia="fr-FR"/>
+        </w:rPr>
+        <w:t>'</w:t>
+      </w:r>
+      <w:proofErr w:type="spellStart"/>
+      <w:r>
+        <w:rPr>
+          <w:rFonts w:ascii="Consolas" w:eastAsia="Times New Roman" w:hAnsi="Consolas" w:cs="Times New Roman"/>
+          <w:color w:val="CE9178"/>
+          <w:sz w:val="21"/>
+          <w:szCs w:val="21"/>
+          <w:lang w:eastAsia="fr-FR"/>
+        </w:rPr>
+        <w:t>layouts.test</w:t>
+      </w:r>
+      <w:proofErr w:type="spellEnd"/>
+      <w:r>
+        <w:rPr>
+          <w:rFonts w:ascii="Consolas" w:eastAsia="Times New Roman" w:hAnsi="Consolas" w:cs="Times New Roman"/>
+          <w:color w:val="CE9178"/>
+          <w:sz w:val="21"/>
+          <w:szCs w:val="21"/>
+          <w:lang w:eastAsia="fr-FR"/>
+        </w:rPr>
+        <w:t>'</w:t>
+      </w:r>
+      <w:r>
+        <w:rPr>
+          <w:rFonts w:ascii="Consolas" w:eastAsia="Times New Roman" w:hAnsi="Consolas" w:cs="Times New Roman"/>
+          <w:color w:val="D4D4D4"/>
+          <w:sz w:val="21"/>
+          <w:szCs w:val="21"/>
+          <w:lang w:eastAsia="fr-FR"/>
+        </w:rPr>
+        <w:t>);</w:t>
+      </w:r>
+    </w:p>
+    <w:p>
+      <w:pPr>
+        <w:shd w:val="clear" w:color="auto" w:fill="1E1E1E"/>
+        <w:spacing w:after="0" w:line="285" w:lineRule="atLeast"/>
+        <w:rPr>
+          <w:rFonts w:ascii="Consolas" w:eastAsia="Times New Roman" w:hAnsi="Consolas" w:cs="Times New Roman"/>
+          <w:color w:val="D4D4D4"/>
+          <w:sz w:val="21"/>
+          <w:szCs w:val="21"/>
+          <w:lang w:eastAsia="fr-FR"/>
+        </w:rPr>
+      </w:pPr>
+      <w:r>
+        <w:rPr>
+          <w:rFonts w:ascii="Consolas" w:eastAsia="Times New Roman" w:hAnsi="Consolas" w:cs="Times New Roman"/>
+          <w:color w:val="D4D4D4"/>
+          <w:sz w:val="21"/>
+          <w:szCs w:val="21"/>
+          <w:lang w:eastAsia="fr-FR"/>
+        </w:rPr>
+        <w:t>});</w:t>
+      </w:r>
+    </w:p>
+    <w:p/>
+    <w:p>
+      <w:r>
+        <w:t xml:space="preserve">36. Création d’un dossier </w:t>
+      </w:r>
+      <w:proofErr w:type="spellStart"/>
+      <w:r>
+        <w:t>views</w:t>
+      </w:r>
+      <w:proofErr w:type="spellEnd"/>
+      <w:r>
+        <w:t>/</w:t>
+      </w:r>
+      <w:proofErr w:type="spellStart"/>
+      <w:r>
+        <w:t>layouts</w:t>
+      </w:r>
+      <w:proofErr w:type="spellEnd"/>
+      <w:r>
+        <w:t xml:space="preserve"> pour contenir ma page HTML générique dans laquelle je vais utiliser les directives </w:t>
+      </w:r>
+      <w:proofErr w:type="spellStart"/>
+      <w:r>
+        <w:t>blade</w:t>
+      </w:r>
+      <w:proofErr w:type="spellEnd"/>
+      <w:r>
+        <w:t xml:space="preserve"> « @</w:t>
+      </w:r>
+      <w:proofErr w:type="spellStart"/>
+      <w:r>
+        <w:t>yields</w:t>
+      </w:r>
+      <w:proofErr w:type="spellEnd"/>
+      <w:r>
+        <w:t> »</w:t>
+      </w:r>
+    </w:p>
+    <w:p/>
+    <w:p>
+      <w:r>
+        <w:t xml:space="preserve">37. </w:t>
+      </w:r>
+      <w:r>
+        <w:t xml:space="preserve">Vider la </w:t>
+      </w:r>
+      <w:proofErr w:type="spellStart"/>
+      <w:r>
+        <w:t>database</w:t>
+      </w:r>
+      <w:proofErr w:type="spellEnd"/>
+      <w:r>
+        <w:t xml:space="preserve"> : </w:t>
+      </w:r>
+    </w:p>
+    <w:p>
+      <w:r>
+        <w:sym w:font="Wingdings" w:char="F0E8"/>
+      </w:r>
+      <w:r>
+        <w:t xml:space="preserve"> </w:t>
+      </w:r>
+      <w:proofErr w:type="spellStart"/>
+      <w:r>
+        <w:t>php</w:t>
+      </w:r>
+      <w:proofErr w:type="spellEnd"/>
+      <w:r>
+        <w:t xml:space="preserve"> artisan </w:t>
+      </w:r>
+      <w:proofErr w:type="spellStart"/>
+      <w:r>
+        <w:t>db</w:t>
+      </w:r>
+      <w:proofErr w:type="spellEnd"/>
+      <w:r>
+        <w:t> :wipe</w:t>
+      </w:r>
+    </w:p>
+    <w:p/>
+    <w:p>
+      <w:r>
+        <w:t xml:space="preserve">38. </w:t>
+      </w:r>
       <w:bookmarkStart w:id="0" w:name="_GoBack"/>
       <w:bookmarkEnd w:id="0"/>
     </w:p>

</xml_diff>